<commit_message>
Editng of Final Report
</commit_message>
<xml_diff>
--- a/FinalProjectReport.docx
+++ b/FinalProjectReport.docx
@@ -2027,21 +2027,7 @@
           <w:rFonts w:ascii="Segoe UI" w:eastAsia="Times New Roman" w:hAnsi="Segoe UI" w:cs="Segoe UI"/>
           <w:color w:val="333333"/>
         </w:rPr>
-        <w:t>u</w:t>
-      </w:r>
-      <w:r>
-        <w:rPr>
-          <w:rFonts w:ascii="Segoe UI" w:eastAsia="Times New Roman" w:hAnsi="Segoe UI" w:cs="Segoe UI"/>
-          <w:color w:val="333333"/>
-        </w:rPr>
-        <w:t>n</w:t>
-      </w:r>
-      <w:r>
-        <w:rPr>
-          <w:rFonts w:ascii="Segoe UI" w:eastAsia="Times New Roman" w:hAnsi="Segoe UI" w:cs="Segoe UI"/>
-          <w:color w:val="333333"/>
-        </w:rPr>
-        <w:t>park</w:t>
+        <w:t>unpark</w:t>
       </w:r>
       <w:proofErr w:type="spellEnd"/>
       <w:r>
@@ -2284,6 +2270,15 @@
     </w:p>
     <w:p>
       <w:pPr>
+        <w:rPr>
+          <w:rFonts w:eastAsia="Times New Roman"/>
+        </w:rPr>
+      </w:pPr>
+      <w:bookmarkStart w:id="0" w:name="_GoBack"/>
+      <w:bookmarkEnd w:id="0"/>
+    </w:p>
+    <w:p>
+      <w:pPr>
         <w:spacing w:after="240"/>
         <w:rPr>
           <w:rFonts w:ascii="Segoe UI" w:hAnsi="Segoe UI" w:cs="Segoe UI"/>
@@ -2778,8 +2773,6 @@
           <w:szCs w:val="21"/>
         </w:rPr>
       </w:pPr>
-      <w:bookmarkStart w:id="0" w:name="_GoBack"/>
-      <w:bookmarkEnd w:id="0"/>
       <w:r>
         <w:rPr>
           <w:rFonts w:ascii="Segoe UI" w:eastAsia="Times New Roman" w:hAnsi="Segoe UI" w:cs="Segoe UI"/>

</xml_diff>